<commit_message>
#133: edit references to glossary
</commit_message>
<xml_diff>
--- a/docs/ucsurvey_bestalloc.docx
+++ b/docs/ucsurvey_bestalloc.docx
@@ -36,6 +36,9 @@
       <w:pPr>
         <w:pStyle w:val="a4"/>
         <w:jc w:val="right"/>
+        <w:rPr>
+          <w:lang w:val="ru-RU"/>
+        </w:rPr>
       </w:pPr>
     </w:p>
     <w:p>
@@ -44,6 +47,7 @@
         <w:jc w:val="right"/>
         <w:rPr>
           <w:sz w:val="28"/>
+          <w:lang w:val="ru-RU"/>
         </w:rPr>
       </w:pPr>
       <w:r>
@@ -56,6 +60,7 @@
       <w:r>
         <w:rPr>
           <w:sz w:val="28"/>
+          <w:lang w:val="ru-RU"/>
         </w:rPr>
         <w:t xml:space="preserve"> 1.0</w:t>
       </w:r>
@@ -65,10 +70,17 @@
         <w:pStyle w:val="a4"/>
         <w:rPr>
           <w:sz w:val="28"/>
-        </w:rPr>
-      </w:pPr>
-    </w:p>
-    <w:p/>
+          <w:lang w:val="ru-RU"/>
+        </w:rPr>
+      </w:pPr>
+    </w:p>
+    <w:p>
+      <w:pPr>
+        <w:rPr>
+          <w:lang w:val="ru-RU"/>
+        </w:rPr>
+      </w:pPr>
+    </w:p>
     <w:p>
       <w:pPr>
         <w:rPr>
@@ -163,6 +175,9 @@
     <w:p>
       <w:pPr>
         <w:pStyle w:val="a4"/>
+        <w:rPr>
+          <w:lang w:val="ru-RU"/>
+        </w:rPr>
       </w:pPr>
       <w:r>
         <w:rPr>
@@ -487,8 +502,14 @@
     <w:p>
       <w:pPr>
         <w:pStyle w:val="a4"/>
-      </w:pPr>
-      <w:r>
+        <w:rPr>
+          <w:lang w:val="ru-RU"/>
+        </w:rPr>
+      </w:pPr>
+      <w:r>
+        <w:rPr>
+          <w:lang w:val="ru-RU"/>
+        </w:rPr>
         <w:br w:type="page"/>
       </w:r>
       <w:r>
@@ -517,7 +538,28 @@
         <w:fldChar w:fldCharType="begin"/>
       </w:r>
       <w:r>
-        <w:instrText xml:space="preserve"> TOC \o "1-3" </w:instrText>
+        <w:rPr>
+          <w:lang w:val="ru-RU"/>
+        </w:rPr>
+        <w:instrText xml:space="preserve"> </w:instrText>
+      </w:r>
+      <w:r>
+        <w:instrText>TOC</w:instrText>
+      </w:r>
+      <w:r>
+        <w:rPr>
+          <w:lang w:val="ru-RU"/>
+        </w:rPr>
+        <w:instrText xml:space="preserve"> \</w:instrText>
+      </w:r>
+      <w:r>
+        <w:instrText>o</w:instrText>
+      </w:r>
+      <w:r>
+        <w:rPr>
+          <w:lang w:val="ru-RU"/>
+        </w:rPr>
+        <w:instrText xml:space="preserve"> "1-3" </w:instrText>
       </w:r>
       <w:r>
         <w:fldChar w:fldCharType="separate"/>
@@ -525,6 +567,7 @@
       <w:r>
         <w:rPr>
           <w:noProof/>
+          <w:lang w:val="ru-RU"/>
         </w:rPr>
         <w:t>1.</w:t>
       </w:r>
@@ -548,6 +591,7 @@
       <w:r>
         <w:rPr>
           <w:noProof/>
+          <w:lang w:val="ru-RU"/>
         </w:rPr>
         <w:tab/>
       </w:r>
@@ -560,8 +604,48 @@
       <w:r>
         <w:rPr>
           <w:noProof/>
-        </w:rPr>
-        <w:instrText xml:space="preserve"> PAGEREF _Toc381308863 \h </w:instrText>
+          <w:lang w:val="ru-RU"/>
+        </w:rPr>
+        <w:instrText xml:space="preserve"> </w:instrText>
+      </w:r>
+      <w:r>
+        <w:rPr>
+          <w:noProof/>
+        </w:rPr>
+        <w:instrText>PAGEREF</w:instrText>
+      </w:r>
+      <w:r>
+        <w:rPr>
+          <w:noProof/>
+          <w:lang w:val="ru-RU"/>
+        </w:rPr>
+        <w:instrText xml:space="preserve"> _</w:instrText>
+      </w:r>
+      <w:r>
+        <w:rPr>
+          <w:noProof/>
+        </w:rPr>
+        <w:instrText>Toc</w:instrText>
+      </w:r>
+      <w:r>
+        <w:rPr>
+          <w:noProof/>
+          <w:lang w:val="ru-RU"/>
+        </w:rPr>
+        <w:instrText>381389140 \</w:instrText>
+      </w:r>
+      <w:r>
+        <w:rPr>
+          <w:noProof/>
+        </w:rPr>
+        <w:instrText>h</w:instrText>
+      </w:r>
+      <w:r>
+        <w:rPr>
+          <w:noProof/>
+          <w:lang w:val="ru-RU"/>
+        </w:rPr>
+        <w:instrText xml:space="preserve"> </w:instrText>
       </w:r>
       <w:r>
         <w:rPr>
@@ -577,6 +661,251 @@
       <w:r>
         <w:rPr>
           <w:noProof/>
+          <w:lang w:val="ru-RU"/>
+        </w:rPr>
+        <w:t>4</w:t>
+      </w:r>
+      <w:r>
+        <w:rPr>
+          <w:noProof/>
+        </w:rPr>
+        <w:fldChar w:fldCharType="end"/>
+      </w:r>
+    </w:p>
+    <w:p>
+      <w:pPr>
+        <w:pStyle w:val="20"/>
+        <w:tabs>
+          <w:tab w:val="left" w:pos="1000"/>
+        </w:tabs>
+        <w:rPr>
+          <w:rFonts w:asciiTheme="minorHAnsi" w:eastAsiaTheme="minorEastAsia" w:hAnsiTheme="minorHAnsi" w:cstheme="minorBidi"/>
+          <w:noProof/>
+          <w:sz w:val="22"/>
+          <w:szCs w:val="22"/>
+          <w:lang w:val="ru-RU" w:eastAsia="ru-RU"/>
+        </w:rPr>
+      </w:pPr>
+      <w:r>
+        <w:rPr>
+          <w:noProof/>
+          <w:lang w:val="ru-RU"/>
+        </w:rPr>
+        <w:t>1.1</w:t>
+      </w:r>
+      <w:r>
+        <w:rPr>
+          <w:rFonts w:asciiTheme="minorHAnsi" w:eastAsiaTheme="minorEastAsia" w:hAnsiTheme="minorHAnsi" w:cstheme="minorBidi"/>
+          <w:noProof/>
+          <w:sz w:val="22"/>
+          <w:szCs w:val="22"/>
+          <w:lang w:val="ru-RU" w:eastAsia="ru-RU"/>
+        </w:rPr>
+        <w:tab/>
+      </w:r>
+      <w:r>
+        <w:rPr>
+          <w:noProof/>
+          <w:lang w:val="ru-RU"/>
+        </w:rPr>
+        <w:t>Определения, акронимы и сокращения</w:t>
+      </w:r>
+      <w:r>
+        <w:rPr>
+          <w:noProof/>
+          <w:lang w:val="ru-RU"/>
+        </w:rPr>
+        <w:tab/>
+      </w:r>
+      <w:r>
+        <w:rPr>
+          <w:noProof/>
+        </w:rPr>
+        <w:fldChar w:fldCharType="begin"/>
+      </w:r>
+      <w:r>
+        <w:rPr>
+          <w:noProof/>
+          <w:lang w:val="ru-RU"/>
+        </w:rPr>
+        <w:instrText xml:space="preserve"> </w:instrText>
+      </w:r>
+      <w:r>
+        <w:rPr>
+          <w:noProof/>
+        </w:rPr>
+        <w:instrText>PAGEREF</w:instrText>
+      </w:r>
+      <w:r>
+        <w:rPr>
+          <w:noProof/>
+          <w:lang w:val="ru-RU"/>
+        </w:rPr>
+        <w:instrText xml:space="preserve"> _</w:instrText>
+      </w:r>
+      <w:r>
+        <w:rPr>
+          <w:noProof/>
+        </w:rPr>
+        <w:instrText>Toc</w:instrText>
+      </w:r>
+      <w:r>
+        <w:rPr>
+          <w:noProof/>
+          <w:lang w:val="ru-RU"/>
+        </w:rPr>
+        <w:instrText>381389141 \</w:instrText>
+      </w:r>
+      <w:r>
+        <w:rPr>
+          <w:noProof/>
+        </w:rPr>
+        <w:instrText>h</w:instrText>
+      </w:r>
+      <w:r>
+        <w:rPr>
+          <w:noProof/>
+          <w:lang w:val="ru-RU"/>
+        </w:rPr>
+        <w:instrText xml:space="preserve"> </w:instrText>
+      </w:r>
+      <w:r>
+        <w:rPr>
+          <w:noProof/>
+        </w:rPr>
+      </w:r>
+      <w:r>
+        <w:rPr>
+          <w:noProof/>
+        </w:rPr>
+        <w:fldChar w:fldCharType="separate"/>
+      </w:r>
+      <w:r>
+        <w:rPr>
+          <w:noProof/>
+          <w:lang w:val="ru-RU"/>
+        </w:rPr>
+        <w:t>4</w:t>
+      </w:r>
+      <w:r>
+        <w:rPr>
+          <w:noProof/>
+        </w:rPr>
+        <w:fldChar w:fldCharType="end"/>
+      </w:r>
+    </w:p>
+    <w:p>
+      <w:pPr>
+        <w:pStyle w:val="20"/>
+        <w:tabs>
+          <w:tab w:val="left" w:pos="1000"/>
+        </w:tabs>
+        <w:rPr>
+          <w:rFonts w:asciiTheme="minorHAnsi" w:eastAsiaTheme="minorEastAsia" w:hAnsiTheme="minorHAnsi" w:cstheme="minorBidi"/>
+          <w:noProof/>
+          <w:sz w:val="22"/>
+          <w:szCs w:val="22"/>
+          <w:lang w:val="ru-RU" w:eastAsia="ru-RU"/>
+        </w:rPr>
+      </w:pPr>
+      <w:r>
+        <w:rPr>
+          <w:noProof/>
+          <w:lang w:val="ru-RU"/>
+        </w:rPr>
+        <w:t>1.2</w:t>
+      </w:r>
+      <w:r>
+        <w:rPr>
+          <w:rFonts w:asciiTheme="minorHAnsi" w:eastAsiaTheme="minorEastAsia" w:hAnsiTheme="minorHAnsi" w:cstheme="minorBidi"/>
+          <w:noProof/>
+          <w:sz w:val="22"/>
+          <w:szCs w:val="22"/>
+          <w:lang w:val="ru-RU" w:eastAsia="ru-RU"/>
+        </w:rPr>
+        <w:tab/>
+      </w:r>
+      <w:r>
+        <w:rPr>
+          <w:noProof/>
+          <w:lang w:val="ru-RU"/>
+        </w:rPr>
+        <w:t>Ссылки</w:t>
+      </w:r>
+      <w:r>
+        <w:rPr>
+          <w:noProof/>
+          <w:lang w:val="ru-RU"/>
+        </w:rPr>
+        <w:tab/>
+      </w:r>
+      <w:r>
+        <w:rPr>
+          <w:noProof/>
+        </w:rPr>
+        <w:fldChar w:fldCharType="begin"/>
+      </w:r>
+      <w:r>
+        <w:rPr>
+          <w:noProof/>
+          <w:lang w:val="ru-RU"/>
+        </w:rPr>
+        <w:instrText xml:space="preserve"> </w:instrText>
+      </w:r>
+      <w:r>
+        <w:rPr>
+          <w:noProof/>
+        </w:rPr>
+        <w:instrText>PAGEREF</w:instrText>
+      </w:r>
+      <w:r>
+        <w:rPr>
+          <w:noProof/>
+          <w:lang w:val="ru-RU"/>
+        </w:rPr>
+        <w:instrText xml:space="preserve"> _</w:instrText>
+      </w:r>
+      <w:r>
+        <w:rPr>
+          <w:noProof/>
+        </w:rPr>
+        <w:instrText>Toc</w:instrText>
+      </w:r>
+      <w:r>
+        <w:rPr>
+          <w:noProof/>
+          <w:lang w:val="ru-RU"/>
+        </w:rPr>
+        <w:instrText>381389142 \</w:instrText>
+      </w:r>
+      <w:r>
+        <w:rPr>
+          <w:noProof/>
+        </w:rPr>
+        <w:instrText>h</w:instrText>
+      </w:r>
+      <w:r>
+        <w:rPr>
+          <w:noProof/>
+          <w:lang w:val="ru-RU"/>
+        </w:rPr>
+        <w:instrText xml:space="preserve"> </w:instrText>
+      </w:r>
+      <w:r>
+        <w:rPr>
+          <w:noProof/>
+        </w:rPr>
+      </w:r>
+      <w:r>
+        <w:rPr>
+          <w:noProof/>
+        </w:rPr>
+        <w:fldChar w:fldCharType="separate"/>
+      </w:r>
+      <w:r>
+        <w:rPr>
+          <w:noProof/>
+          <w:lang w:val="ru-RU"/>
         </w:rPr>
         <w:t>4</w:t>
       </w:r>
@@ -628,6 +957,7 @@
       <w:r>
         <w:rPr>
           <w:noProof/>
+          <w:lang w:val="ru-RU"/>
         </w:rPr>
         <w:tab/>
       </w:r>
@@ -640,8 +970,48 @@
       <w:r>
         <w:rPr>
           <w:noProof/>
-        </w:rPr>
-        <w:instrText xml:space="preserve"> PAGEREF _Toc381308864 \h </w:instrText>
+          <w:lang w:val="ru-RU"/>
+        </w:rPr>
+        <w:instrText xml:space="preserve"> </w:instrText>
+      </w:r>
+      <w:r>
+        <w:rPr>
+          <w:noProof/>
+        </w:rPr>
+        <w:instrText>PAGEREF</w:instrText>
+      </w:r>
+      <w:r>
+        <w:rPr>
+          <w:noProof/>
+          <w:lang w:val="ru-RU"/>
+        </w:rPr>
+        <w:instrText xml:space="preserve"> _</w:instrText>
+      </w:r>
+      <w:r>
+        <w:rPr>
+          <w:noProof/>
+        </w:rPr>
+        <w:instrText>Toc</w:instrText>
+      </w:r>
+      <w:r>
+        <w:rPr>
+          <w:noProof/>
+          <w:lang w:val="ru-RU"/>
+        </w:rPr>
+        <w:instrText>381389143 \</w:instrText>
+      </w:r>
+      <w:r>
+        <w:rPr>
+          <w:noProof/>
+        </w:rPr>
+        <w:instrText>h</w:instrText>
+      </w:r>
+      <w:r>
+        <w:rPr>
+          <w:noProof/>
+          <w:lang w:val="ru-RU"/>
+        </w:rPr>
+        <w:instrText xml:space="preserve"> </w:instrText>
       </w:r>
       <w:r>
         <w:rPr>
@@ -657,6 +1027,7 @@
       <w:r>
         <w:rPr>
           <w:noProof/>
+          <w:lang w:val="ru-RU"/>
         </w:rPr>
         <w:t>4</w:t>
       </w:r>
@@ -708,6 +1079,7 @@
       <w:r>
         <w:rPr>
           <w:noProof/>
+          <w:lang w:val="ru-RU"/>
         </w:rPr>
         <w:tab/>
       </w:r>
@@ -720,8 +1092,48 @@
       <w:r>
         <w:rPr>
           <w:noProof/>
-        </w:rPr>
-        <w:instrText xml:space="preserve"> PAGEREF _Toc381308865 \h </w:instrText>
+          <w:lang w:val="ru-RU"/>
+        </w:rPr>
+        <w:instrText xml:space="preserve"> </w:instrText>
+      </w:r>
+      <w:r>
+        <w:rPr>
+          <w:noProof/>
+        </w:rPr>
+        <w:instrText>PAGEREF</w:instrText>
+      </w:r>
+      <w:r>
+        <w:rPr>
+          <w:noProof/>
+          <w:lang w:val="ru-RU"/>
+        </w:rPr>
+        <w:instrText xml:space="preserve"> _</w:instrText>
+      </w:r>
+      <w:r>
+        <w:rPr>
+          <w:noProof/>
+        </w:rPr>
+        <w:instrText>Toc</w:instrText>
+      </w:r>
+      <w:r>
+        <w:rPr>
+          <w:noProof/>
+          <w:lang w:val="ru-RU"/>
+        </w:rPr>
+        <w:instrText>381389144 \</w:instrText>
+      </w:r>
+      <w:r>
+        <w:rPr>
+          <w:noProof/>
+        </w:rPr>
+        <w:instrText>h</w:instrText>
+      </w:r>
+      <w:r>
+        <w:rPr>
+          <w:noProof/>
+          <w:lang w:val="ru-RU"/>
+        </w:rPr>
+        <w:instrText xml:space="preserve"> </w:instrText>
       </w:r>
       <w:r>
         <w:rPr>
@@ -737,6 +1149,7 @@
       <w:r>
         <w:rPr>
           <w:noProof/>
+          <w:lang w:val="ru-RU"/>
         </w:rPr>
         <w:t>4</w:t>
       </w:r>
@@ -788,6 +1201,7 @@
       <w:r>
         <w:rPr>
           <w:noProof/>
+          <w:lang w:val="ru-RU"/>
         </w:rPr>
         <w:tab/>
       </w:r>
@@ -800,8 +1214,48 @@
       <w:r>
         <w:rPr>
           <w:noProof/>
-        </w:rPr>
-        <w:instrText xml:space="preserve"> PAGEREF _Toc381308866 \h </w:instrText>
+          <w:lang w:val="ru-RU"/>
+        </w:rPr>
+        <w:instrText xml:space="preserve"> </w:instrText>
+      </w:r>
+      <w:r>
+        <w:rPr>
+          <w:noProof/>
+        </w:rPr>
+        <w:instrText>PAGEREF</w:instrText>
+      </w:r>
+      <w:r>
+        <w:rPr>
+          <w:noProof/>
+          <w:lang w:val="ru-RU"/>
+        </w:rPr>
+        <w:instrText xml:space="preserve"> _</w:instrText>
+      </w:r>
+      <w:r>
+        <w:rPr>
+          <w:noProof/>
+        </w:rPr>
+        <w:instrText>Toc</w:instrText>
+      </w:r>
+      <w:r>
+        <w:rPr>
+          <w:noProof/>
+          <w:lang w:val="ru-RU"/>
+        </w:rPr>
+        <w:instrText>381389145 \</w:instrText>
+      </w:r>
+      <w:r>
+        <w:rPr>
+          <w:noProof/>
+        </w:rPr>
+        <w:instrText>h</w:instrText>
+      </w:r>
+      <w:r>
+        <w:rPr>
+          <w:noProof/>
+          <w:lang w:val="ru-RU"/>
+        </w:rPr>
+        <w:instrText xml:space="preserve"> </w:instrText>
       </w:r>
       <w:r>
         <w:rPr>
@@ -817,6 +1271,7 @@
       <w:r>
         <w:rPr>
           <w:noProof/>
+          <w:lang w:val="ru-RU"/>
         </w:rPr>
         <w:t>4</w:t>
       </w:r>
@@ -868,6 +1323,7 @@
       <w:r>
         <w:rPr>
           <w:noProof/>
+          <w:lang w:val="ru-RU"/>
         </w:rPr>
         <w:tab/>
       </w:r>
@@ -880,8 +1336,48 @@
       <w:r>
         <w:rPr>
           <w:noProof/>
-        </w:rPr>
-        <w:instrText xml:space="preserve"> PAGEREF _Toc381308867 \h </w:instrText>
+          <w:lang w:val="ru-RU"/>
+        </w:rPr>
+        <w:instrText xml:space="preserve"> </w:instrText>
+      </w:r>
+      <w:r>
+        <w:rPr>
+          <w:noProof/>
+        </w:rPr>
+        <w:instrText>PAGEREF</w:instrText>
+      </w:r>
+      <w:r>
+        <w:rPr>
+          <w:noProof/>
+          <w:lang w:val="ru-RU"/>
+        </w:rPr>
+        <w:instrText xml:space="preserve"> _</w:instrText>
+      </w:r>
+      <w:r>
+        <w:rPr>
+          <w:noProof/>
+        </w:rPr>
+        <w:instrText>Toc</w:instrText>
+      </w:r>
+      <w:r>
+        <w:rPr>
+          <w:noProof/>
+          <w:lang w:val="ru-RU"/>
+        </w:rPr>
+        <w:instrText>381389146 \</w:instrText>
+      </w:r>
+      <w:r>
+        <w:rPr>
+          <w:noProof/>
+        </w:rPr>
+        <w:instrText>h</w:instrText>
+      </w:r>
+      <w:r>
+        <w:rPr>
+          <w:noProof/>
+          <w:lang w:val="ru-RU"/>
+        </w:rPr>
+        <w:instrText xml:space="preserve"> </w:instrText>
       </w:r>
       <w:r>
         <w:rPr>
@@ -897,6 +1393,7 @@
       <w:r>
         <w:rPr>
           <w:noProof/>
+          <w:lang w:val="ru-RU"/>
         </w:rPr>
         <w:t>4</w:t>
       </w:r>
@@ -943,16 +1440,7 @@
           <w:noProof/>
           <w:lang w:val="ru-RU"/>
         </w:rPr>
-        <w:t>Добавление шаблона для пер</w:t>
-      </w:r>
-      <w:bookmarkStart w:id="0" w:name="_GoBack"/>
-      <w:bookmarkEnd w:id="0"/>
-      <w:r>
-        <w:rPr>
-          <w:noProof/>
-          <w:lang w:val="ru-RU"/>
-        </w:rPr>
-        <w:t>сонала/ресурса</w:t>
+        <w:t>Добавление шаблона для персонала/ресурса</w:t>
       </w:r>
       <w:r>
         <w:rPr>
@@ -998,7 +1486,7 @@
           <w:noProof/>
           <w:lang w:val="ru-RU"/>
         </w:rPr>
-        <w:instrText>381308868 \</w:instrText>
+        <w:instrText>381389147 \</w:instrText>
       </w:r>
       <w:r>
         <w:rPr>
@@ -1120,7 +1608,7 @@
           <w:noProof/>
           <w:lang w:val="ru-RU"/>
         </w:rPr>
-        <w:instrText>381308869 \</w:instrText>
+        <w:instrText>381389148 \</w:instrText>
       </w:r>
       <w:r>
         <w:rPr>
@@ -1256,7 +1744,7 @@
           <w:noProof/>
           <w:lang w:val="ru-RU"/>
         </w:rPr>
-        <w:instrText>381308870 \</w:instrText>
+        <w:instrText>381389149 \</w:instrText>
       </w:r>
       <w:r>
         <w:rPr>
@@ -1378,7 +1866,7 @@
           <w:noProof/>
           <w:lang w:val="ru-RU"/>
         </w:rPr>
-        <w:instrText>381308871 \</w:instrText>
+        <w:instrText>381389150 \</w:instrText>
       </w:r>
       <w:r>
         <w:rPr>
@@ -1500,7 +1988,7 @@
           <w:noProof/>
           <w:lang w:val="ru-RU"/>
         </w:rPr>
-        <w:instrText>381308872 \</w:instrText>
+        <w:instrText>381389151 \</w:instrText>
       </w:r>
       <w:r>
         <w:rPr>
@@ -1622,7 +2110,7 @@
           <w:noProof/>
           <w:lang w:val="ru-RU"/>
         </w:rPr>
-        <w:instrText>381308873 \</w:instrText>
+        <w:instrText>381389152 \</w:instrText>
       </w:r>
       <w:r>
         <w:rPr>
@@ -1716,7 +2204,7 @@
         <w:rPr>
           <w:noProof/>
         </w:rPr>
-        <w:instrText xml:space="preserve"> PAGEREF _Toc381308874 \h </w:instrText>
+        <w:instrText xml:space="preserve"> PAGEREF _Toc381389153 \h </w:instrText>
       </w:r>
       <w:r>
         <w:rPr>
@@ -1778,403 +2266,518 @@
       <w:pPr>
         <w:pStyle w:val="1"/>
       </w:pPr>
-      <w:bookmarkStart w:id="1" w:name="_Toc436203377"/>
-      <w:bookmarkStart w:id="2" w:name="_Toc452813577"/>
-      <w:bookmarkStart w:id="3" w:name="_Toc381308863"/>
+      <w:bookmarkStart w:id="0" w:name="_Toc436203377"/>
+      <w:bookmarkStart w:id="1" w:name="_Toc452813577"/>
+      <w:bookmarkStart w:id="2" w:name="_Toc381389140"/>
       <w:r>
         <w:rPr>
           <w:lang w:val="ru-RU"/>
         </w:rPr>
         <w:t>Введение</w:t>
       </w:r>
+      <w:bookmarkEnd w:id="2"/>
+    </w:p>
+    <w:p>
+      <w:pPr>
+        <w:pStyle w:val="aa"/>
+        <w:rPr>
+          <w:lang w:val="ru-RU"/>
+        </w:rPr>
+      </w:pPr>
+      <w:r>
+        <w:rPr>
+          <w:lang w:val="ru-RU"/>
+        </w:rPr>
+        <w:t>Данный документ описывает возможные сценарии использования программной системы, пользователей системы.</w:t>
+      </w:r>
+    </w:p>
+    <w:p>
+      <w:pPr>
+        <w:pStyle w:val="aa"/>
+        <w:rPr>
+          <w:lang w:val="ru-RU"/>
+        </w:rPr>
+      </w:pPr>
+      <w:r>
+        <w:rPr>
+          <w:lang w:val="ru-RU"/>
+        </w:rPr>
+        <w:t>Система должна обеспечивать возможность ввода информации о:</w:t>
+      </w:r>
+    </w:p>
+    <w:p>
+      <w:pPr>
+        <w:pStyle w:val="aa"/>
+        <w:rPr>
+          <w:lang w:val="ru-RU"/>
+        </w:rPr>
+      </w:pPr>
+      <w:r>
+        <w:rPr>
+          <w:lang w:val="ru-RU"/>
+        </w:rPr>
+        <w:t xml:space="preserve">- </w:t>
+      </w:r>
+      <w:proofErr w:type="gramStart"/>
+      <w:r>
+        <w:rPr>
+          <w:lang w:val="ru-RU"/>
+        </w:rPr>
+        <w:t>лицах</w:t>
+      </w:r>
+      <w:proofErr w:type="gramEnd"/>
+      <w:r>
+        <w:rPr>
+          <w:lang w:val="ru-RU"/>
+        </w:rPr>
+        <w:t xml:space="preserve">, потребляющих ресурсы (разработчики, </w:t>
+      </w:r>
+      <w:proofErr w:type="spellStart"/>
+      <w:r>
+        <w:rPr>
+          <w:lang w:val="ru-RU"/>
+        </w:rPr>
+        <w:t>тестировщики</w:t>
+      </w:r>
+      <w:proofErr w:type="spellEnd"/>
+      <w:r>
+        <w:rPr>
+          <w:lang w:val="ru-RU"/>
+        </w:rPr>
+        <w:t xml:space="preserve"> и т.п.)</w:t>
+      </w:r>
+    </w:p>
+    <w:p>
+      <w:pPr>
+        <w:pStyle w:val="aa"/>
+        <w:rPr>
+          <w:lang w:val="ru-RU"/>
+        </w:rPr>
+      </w:pPr>
+      <w:r>
+        <w:rPr>
+          <w:lang w:val="ru-RU"/>
+        </w:rPr>
+        <w:t xml:space="preserve">- </w:t>
+      </w:r>
+      <w:proofErr w:type="gramStart"/>
+      <w:r>
+        <w:rPr>
+          <w:lang w:val="ru-RU"/>
+        </w:rPr>
+        <w:t>навыках</w:t>
+      </w:r>
+      <w:proofErr w:type="gramEnd"/>
+      <w:r>
+        <w:rPr>
+          <w:lang w:val="ru-RU"/>
+        </w:rPr>
+        <w:t xml:space="preserve"> и степени владения навыками. </w:t>
+      </w:r>
+    </w:p>
+    <w:p>
+      <w:pPr>
+        <w:pStyle w:val="aa"/>
+        <w:rPr>
+          <w:lang w:val="ru-RU"/>
+        </w:rPr>
+      </w:pPr>
+      <w:r>
+        <w:rPr>
+          <w:lang w:val="ru-RU"/>
+        </w:rPr>
+        <w:t xml:space="preserve">- </w:t>
+      </w:r>
+      <w:r>
+        <w:rPr>
+          <w:lang w:val="ru-RU"/>
+        </w:rPr>
+        <w:t xml:space="preserve">имеющихся </w:t>
+      </w:r>
+      <w:proofErr w:type="gramStart"/>
+      <w:r>
+        <w:rPr>
+          <w:lang w:val="ru-RU"/>
+        </w:rPr>
+        <w:t>ресурсах</w:t>
+      </w:r>
+      <w:proofErr w:type="gramEnd"/>
+      <w:r>
+        <w:rPr>
+          <w:lang w:val="ru-RU"/>
+        </w:rPr>
+        <w:t xml:space="preserve"> (технологии, задачи и т.п.).</w:t>
+      </w:r>
+    </w:p>
+    <w:p>
+      <w:pPr>
+        <w:pStyle w:val="aa"/>
+        <w:rPr>
+          <w:snapToGrid w:val="0"/>
+          <w:lang w:val="ru-RU"/>
+        </w:rPr>
+      </w:pPr>
+      <w:r>
+        <w:rPr>
+          <w:lang w:val="ru-RU"/>
+        </w:rPr>
+        <w:t xml:space="preserve">Результатом работы системы должна служить рекомендация по распределению персонала по ресурсам, представленная графически в виде </w:t>
+      </w:r>
+      <w:proofErr w:type="spellStart"/>
+      <w:r>
+        <w:rPr>
+          <w:lang w:val="ru-RU"/>
+        </w:rPr>
+        <w:t>двудолного</w:t>
+      </w:r>
+      <w:proofErr w:type="spellEnd"/>
+      <w:r>
+        <w:rPr>
+          <w:lang w:val="ru-RU"/>
+        </w:rPr>
+        <w:t xml:space="preserve"> графа и в виде отчета</w:t>
+      </w:r>
+      <w:r>
+        <w:rPr>
+          <w:snapToGrid w:val="0"/>
+          <w:lang w:val="ru-RU"/>
+        </w:rPr>
+        <w:t xml:space="preserve"> </w:t>
+      </w:r>
+      <w:r>
+        <w:rPr>
+          <w:snapToGrid w:val="0"/>
+          <w:lang w:val="ru-RU"/>
+        </w:rPr>
+        <w:t>в файлах стандартных форматов (</w:t>
+      </w:r>
+      <w:r>
+        <w:rPr>
+          <w:snapToGrid w:val="0"/>
+        </w:rPr>
+        <w:t>CSV</w:t>
+      </w:r>
+      <w:r>
+        <w:rPr>
+          <w:snapToGrid w:val="0"/>
+          <w:lang w:val="ru-RU"/>
+        </w:rPr>
+        <w:t xml:space="preserve">, </w:t>
+      </w:r>
+      <w:r>
+        <w:rPr>
+          <w:snapToGrid w:val="0"/>
+        </w:rPr>
+        <w:t>XML</w:t>
+      </w:r>
+      <w:r>
+        <w:rPr>
+          <w:snapToGrid w:val="0"/>
+          <w:lang w:val="ru-RU"/>
+        </w:rPr>
+        <w:t xml:space="preserve">, </w:t>
+      </w:r>
+      <w:r>
+        <w:rPr>
+          <w:snapToGrid w:val="0"/>
+        </w:rPr>
+        <w:t>Text</w:t>
+      </w:r>
+      <w:r>
+        <w:rPr>
+          <w:snapToGrid w:val="0"/>
+          <w:lang w:val="ru-RU"/>
+        </w:rPr>
+        <w:t>)</w:t>
+      </w:r>
+      <w:r>
+        <w:rPr>
+          <w:snapToGrid w:val="0"/>
+          <w:lang w:val="ru-RU"/>
+        </w:rPr>
+        <w:t>.</w:t>
+      </w:r>
+    </w:p>
+    <w:p>
+      <w:pPr>
+        <w:pStyle w:val="2"/>
+        <w:rPr>
+          <w:lang w:val="ru-RU"/>
+        </w:rPr>
+      </w:pPr>
+      <w:bookmarkStart w:id="3" w:name="_Toc381384690"/>
+      <w:bookmarkStart w:id="4" w:name="_Toc381389141"/>
+      <w:r>
+        <w:rPr>
+          <w:lang w:val="ru-RU"/>
+        </w:rPr>
+        <w:t>Определения, акронимы и сокращения</w:t>
+      </w:r>
       <w:bookmarkEnd w:id="3"/>
-    </w:p>
-    <w:p>
-      <w:pPr>
-        <w:pStyle w:val="aa"/>
-        <w:rPr>
-          <w:lang w:val="ru-RU"/>
-        </w:rPr>
-      </w:pPr>
-      <w:r>
-        <w:rPr>
-          <w:lang w:val="ru-RU"/>
-        </w:rPr>
-        <w:t>Данный документ описывает возможные сценарии использования программной системы, пользователей системы.</w:t>
-      </w:r>
-    </w:p>
-    <w:p>
-      <w:pPr>
-        <w:pStyle w:val="aa"/>
-        <w:rPr>
-          <w:lang w:val="ru-RU"/>
-        </w:rPr>
-      </w:pPr>
-      <w:r>
-        <w:rPr>
-          <w:lang w:val="ru-RU"/>
-        </w:rPr>
-        <w:t>Система должна обеспечивать возможность ввода информации о:</w:t>
-      </w:r>
-    </w:p>
-    <w:p>
-      <w:pPr>
-        <w:pStyle w:val="aa"/>
-        <w:rPr>
-          <w:lang w:val="ru-RU"/>
-        </w:rPr>
-      </w:pPr>
-      <w:r>
-        <w:rPr>
-          <w:lang w:val="ru-RU"/>
-        </w:rPr>
-        <w:t xml:space="preserve">- </w:t>
-      </w:r>
-      <w:proofErr w:type="gramStart"/>
-      <w:r>
-        <w:rPr>
-          <w:lang w:val="ru-RU"/>
-        </w:rPr>
-        <w:t>лицах</w:t>
-      </w:r>
-      <w:proofErr w:type="gramEnd"/>
-      <w:r>
-        <w:rPr>
-          <w:lang w:val="ru-RU"/>
-        </w:rPr>
-        <w:t xml:space="preserve">, потребляющих ресурсы (разработчики, </w:t>
+      <w:bookmarkEnd w:id="4"/>
+    </w:p>
+    <w:p>
+      <w:pPr>
+        <w:pStyle w:val="TextBody"/>
+        <w:jc w:val="both"/>
+        <w:rPr>
+          <w:lang w:val="ru-RU"/>
+        </w:rPr>
+      </w:pPr>
+      <w:r>
+        <w:rPr>
+          <w:lang w:val="ru-RU"/>
+        </w:rPr>
+        <w:t>См</w:t>
+      </w:r>
+      <w:r>
+        <w:rPr>
+          <w:lang w:val="ru-RU"/>
+        </w:rPr>
+        <w:t xml:space="preserve">. </w:t>
+      </w:r>
+      <w:r>
+        <w:rPr>
+          <w:lang w:val="ru-RU"/>
+        </w:rPr>
+        <w:t>Глоссарий</w:t>
+      </w:r>
+      <w:r>
+        <w:rPr>
+          <w:lang w:val="ru-RU"/>
+        </w:rPr>
+        <w:t xml:space="preserve"> </w:t>
+      </w:r>
+      <w:r>
+        <w:rPr>
+          <w:lang w:val="ru-RU"/>
+        </w:rPr>
+        <w:t>проекта</w:t>
+      </w:r>
+      <w:r>
+        <w:rPr>
+          <w:lang w:val="ru-RU"/>
+        </w:rPr>
+        <w:t xml:space="preserve"> (</w:t>
       </w:r>
       <w:proofErr w:type="spellStart"/>
       <w:r>
-        <w:rPr>
-          <w:lang w:val="ru-RU"/>
-        </w:rPr>
-        <w:t>тестировщики</w:t>
+        <w:t>BestAlloc</w:t>
       </w:r>
       <w:proofErr w:type="spellEnd"/>
       <w:r>
         <w:rPr>
           <w:lang w:val="ru-RU"/>
         </w:rPr>
-        <w:t xml:space="preserve"> и т.п.)</w:t>
-      </w:r>
-    </w:p>
-    <w:p>
-      <w:pPr>
-        <w:pStyle w:val="aa"/>
-        <w:rPr>
-          <w:lang w:val="ru-RU"/>
-        </w:rPr>
-      </w:pPr>
-      <w:r>
-        <w:rPr>
-          <w:lang w:val="ru-RU"/>
-        </w:rPr>
-        <w:t xml:space="preserve">- </w:t>
-      </w:r>
-      <w:proofErr w:type="gramStart"/>
-      <w:r>
-        <w:rPr>
-          <w:lang w:val="ru-RU"/>
-        </w:rPr>
-        <w:t>навыках</w:t>
-      </w:r>
-      <w:proofErr w:type="gramEnd"/>
-      <w:r>
-        <w:rPr>
-          <w:lang w:val="ru-RU"/>
-        </w:rPr>
-        <w:t xml:space="preserve"> и степени владения навыками. </w:t>
-      </w:r>
-    </w:p>
-    <w:p>
-      <w:pPr>
-        <w:pStyle w:val="aa"/>
-        <w:rPr>
-          <w:lang w:val="ru-RU"/>
-        </w:rPr>
-      </w:pPr>
-      <w:r>
-        <w:rPr>
-          <w:lang w:val="ru-RU"/>
-        </w:rPr>
-        <w:t xml:space="preserve">- </w:t>
-      </w:r>
-      <w:r>
-        <w:rPr>
-          <w:lang w:val="ru-RU"/>
-        </w:rPr>
-        <w:t xml:space="preserve">имеющихся </w:t>
-      </w:r>
-      <w:proofErr w:type="gramStart"/>
-      <w:r>
-        <w:rPr>
-          <w:lang w:val="ru-RU"/>
-        </w:rPr>
-        <w:t>ресурсах</w:t>
-      </w:r>
-      <w:proofErr w:type="gramEnd"/>
-      <w:r>
-        <w:rPr>
-          <w:lang w:val="ru-RU"/>
-        </w:rPr>
-        <w:t xml:space="preserve"> (технологии, задачи и т.п.).</w:t>
-      </w:r>
-    </w:p>
-    <w:p>
-      <w:pPr>
-        <w:pStyle w:val="aa"/>
-        <w:rPr>
-          <w:lang w:val="ru-RU"/>
-        </w:rPr>
-      </w:pPr>
-      <w:r>
-        <w:rPr>
-          <w:lang w:val="ru-RU"/>
-        </w:rPr>
-        <w:t xml:space="preserve">Результатом работы системы должна служить рекомендация по распределению персонала по ресурсам, представленная графически в виде </w:t>
-      </w:r>
-      <w:proofErr w:type="spellStart"/>
-      <w:r>
-        <w:rPr>
-          <w:lang w:val="ru-RU"/>
-        </w:rPr>
-        <w:t>двудолного</w:t>
-      </w:r>
-      <w:proofErr w:type="spellEnd"/>
-      <w:r>
-        <w:rPr>
-          <w:lang w:val="ru-RU"/>
-        </w:rPr>
-        <w:t xml:space="preserve"> графа и в виде отчета</w:t>
-      </w:r>
-      <w:r>
-        <w:rPr>
-          <w:snapToGrid w:val="0"/>
-          <w:lang w:val="ru-RU"/>
-        </w:rPr>
         <w:t xml:space="preserve"> </w:t>
       </w:r>
       <w:r>
-        <w:rPr>
-          <w:snapToGrid w:val="0"/>
-          <w:lang w:val="ru-RU"/>
-        </w:rPr>
-        <w:t>в файлах стандартных форматов (</w:t>
-      </w:r>
-      <w:r>
-        <w:rPr>
-          <w:snapToGrid w:val="0"/>
-        </w:rPr>
-        <w:t>CSV</w:t>
-      </w:r>
-      <w:r>
-        <w:rPr>
-          <w:snapToGrid w:val="0"/>
-          <w:lang w:val="ru-RU"/>
-        </w:rPr>
-        <w:t xml:space="preserve">, </w:t>
-      </w:r>
-      <w:r>
-        <w:rPr>
-          <w:snapToGrid w:val="0"/>
-        </w:rPr>
-        <w:t>XML</w:t>
-      </w:r>
-      <w:r>
-        <w:rPr>
-          <w:snapToGrid w:val="0"/>
-          <w:lang w:val="ru-RU"/>
-        </w:rPr>
-        <w:t xml:space="preserve">, </w:t>
-      </w:r>
-      <w:r>
-        <w:rPr>
-          <w:snapToGrid w:val="0"/>
-        </w:rPr>
-        <w:t>Text</w:t>
-      </w:r>
-      <w:r>
-        <w:rPr>
-          <w:snapToGrid w:val="0"/>
-          <w:lang w:val="ru-RU"/>
-        </w:rPr>
-        <w:t>)</w:t>
-      </w:r>
-      <w:r>
-        <w:rPr>
-          <w:snapToGrid w:val="0"/>
-          <w:lang w:val="ru-RU"/>
-        </w:rPr>
-        <w:t>.</w:t>
-      </w:r>
-    </w:p>
-    <w:p>
-      <w:pPr>
-        <w:pStyle w:val="1"/>
-        <w:rPr>
-          <w:lang w:val="ru-RU"/>
-        </w:rPr>
-      </w:pPr>
-      <w:bookmarkStart w:id="4" w:name="_Toc381308864"/>
-      <w:bookmarkEnd w:id="1"/>
-      <w:bookmarkEnd w:id="2"/>
-      <w:r>
-        <w:rPr>
-          <w:lang w:val="ru-RU"/>
-        </w:rPr>
-        <w:t>Действующие лица</w:t>
-      </w:r>
-      <w:bookmarkEnd w:id="4"/>
+        <w:t>Glossary</w:t>
+      </w:r>
+      <w:r>
+        <w:rPr>
+          <w:lang w:val="ru-RU"/>
+        </w:rPr>
+        <w:t>).</w:t>
+      </w:r>
     </w:p>
     <w:p>
       <w:pPr>
         <w:pStyle w:val="2"/>
-        <w:rPr>
-          <w:lang w:val="ru-RU"/>
-        </w:rPr>
-      </w:pPr>
-      <w:bookmarkStart w:id="5" w:name="_Toc381308865"/>
-      <w:r>
-        <w:rPr>
-          <w:lang w:val="ru-RU"/>
-        </w:rPr>
-        <w:t>Координатор проекта</w:t>
-      </w:r>
+      </w:pPr>
+      <w:bookmarkStart w:id="5" w:name="_Toc381384691"/>
+      <w:bookmarkStart w:id="6" w:name="_Toc381389142"/>
+      <w:r>
+        <w:rPr>
+          <w:lang w:val="ru-RU"/>
+        </w:rPr>
+        <w:t>Ссылки</w:t>
+      </w:r>
+      <w:bookmarkStart w:id="7" w:name="_GoBack"/>
       <w:bookmarkEnd w:id="5"/>
-    </w:p>
-    <w:p>
-      <w:pPr>
-        <w:ind w:left="720"/>
-        <w:rPr>
-          <w:lang w:val="ru-RU"/>
-        </w:rPr>
-      </w:pPr>
-      <w:r>
-        <w:rPr>
-          <w:lang w:val="ru-RU"/>
-        </w:rPr>
-        <w:t>Возможные действия:</w:t>
-      </w:r>
-    </w:p>
-    <w:p>
-      <w:pPr>
-        <w:ind w:left="720"/>
-        <w:rPr>
-          <w:lang w:val="ru-RU"/>
-        </w:rPr>
-      </w:pPr>
-      <w:r>
-        <w:rPr>
-          <w:lang w:val="ru-RU"/>
-        </w:rPr>
-        <w:t>- д</w:t>
-      </w:r>
-      <w:r>
-        <w:rPr>
-          <w:lang w:val="ru-RU"/>
-        </w:rPr>
-        <w:t>обавление, удаление, редактирование информации о персонале</w:t>
-      </w:r>
-      <w:r>
-        <w:rPr>
-          <w:lang w:val="ru-RU"/>
-        </w:rPr>
-        <w:t>, их навыках и степени владения навыками.</w:t>
-      </w:r>
-    </w:p>
-    <w:p>
-      <w:pPr>
-        <w:ind w:left="720"/>
-        <w:rPr>
-          <w:lang w:val="ru-RU"/>
-        </w:rPr>
-      </w:pPr>
-      <w:r>
-        <w:rPr>
-          <w:lang w:val="ru-RU"/>
-        </w:rPr>
-        <w:t>- добавление, удаление, редактирование информации об имеющихся ресурсах, необходимых навыках для работы с ними</w:t>
-      </w:r>
-    </w:p>
-    <w:p>
-      <w:pPr>
-        <w:ind w:left="720"/>
-        <w:rPr>
-          <w:lang w:val="ru-RU"/>
-        </w:rPr>
-      </w:pPr>
-      <w:r>
-        <w:rPr>
-          <w:lang w:val="ru-RU"/>
-        </w:rPr>
-        <w:t>- генерация отчетов</w:t>
-      </w:r>
-      <w:bookmarkStart w:id="6" w:name="_Toc447960005"/>
-      <w:bookmarkStart w:id="7" w:name="_Toc452813581"/>
-      <w:bookmarkStart w:id="8" w:name="_Toc512930909"/>
-      <w:bookmarkStart w:id="9" w:name="_Toc436203381"/>
-    </w:p>
-    <w:p>
-      <w:pPr>
-        <w:ind w:left="720"/>
-        <w:rPr>
-          <w:lang w:val="ru-RU"/>
-        </w:rPr>
-      </w:pPr>
-      <w:r>
-        <w:rPr>
-          <w:lang w:val="ru-RU"/>
-        </w:rPr>
-        <w:t>- добавление, удаление, редактирование шаблонов для персонала и ресурсов</w:t>
-      </w:r>
-    </w:p>
-    <w:p>
-      <w:pPr>
-        <w:ind w:left="720"/>
-        <w:rPr>
-          <w:lang w:val="ru-RU"/>
-        </w:rPr>
-      </w:pPr>
-      <w:r>
-        <w:rPr>
-          <w:lang w:val="ru-RU"/>
-        </w:rPr>
-        <w:t>- сохранение текущего состояния решения задачи</w:t>
-      </w:r>
-    </w:p>
-    <w:p>
-      <w:pPr>
-        <w:ind w:left="720"/>
-        <w:rPr>
-          <w:lang w:val="ru-RU"/>
-        </w:rPr>
-      </w:pPr>
-      <w:r>
-        <w:rPr>
-          <w:lang w:val="ru-RU"/>
-        </w:rPr>
-        <w:t>- загрузка ранее сохраненного решения задачи</w:t>
-      </w:r>
-    </w:p>
-    <w:p>
-      <w:pPr>
-        <w:pStyle w:val="1"/>
-        <w:rPr>
-          <w:lang w:val="ru-RU"/>
-        </w:rPr>
-      </w:pPr>
-      <w:bookmarkStart w:id="10" w:name="_Toc381308866"/>
       <w:bookmarkEnd w:id="6"/>
       <w:bookmarkEnd w:id="7"/>
+    </w:p>
+    <w:p>
+      <w:pPr>
+        <w:pStyle w:val="TextBody"/>
+        <w:rPr>
+          <w:lang w:val="ru-RU"/>
+        </w:rPr>
+      </w:pPr>
+      <w:r>
+        <w:rPr>
+          <w:lang w:val="ru-RU"/>
+        </w:rPr>
+        <w:t>Отсутствуют.</w:t>
+      </w:r>
+    </w:p>
+    <w:p>
+      <w:pPr>
+        <w:pStyle w:val="1"/>
+        <w:rPr>
+          <w:lang w:val="ru-RU"/>
+        </w:rPr>
+      </w:pPr>
+      <w:bookmarkStart w:id="8" w:name="_Toc381389143"/>
+      <w:bookmarkEnd w:id="0"/>
+      <w:bookmarkEnd w:id="1"/>
+      <w:r>
+        <w:rPr>
+          <w:lang w:val="ru-RU"/>
+        </w:rPr>
+        <w:t>Действующие лица</w:t>
+      </w:r>
       <w:bookmarkEnd w:id="8"/>
+    </w:p>
+    <w:p>
+      <w:pPr>
+        <w:pStyle w:val="2"/>
+        <w:rPr>
+          <w:lang w:val="ru-RU"/>
+        </w:rPr>
+      </w:pPr>
+      <w:bookmarkStart w:id="9" w:name="_Toc381389144"/>
+      <w:r>
+        <w:rPr>
+          <w:lang w:val="ru-RU"/>
+        </w:rPr>
+        <w:t>Координатор проекта</w:t>
+      </w:r>
+      <w:bookmarkEnd w:id="9"/>
+    </w:p>
+    <w:p>
+      <w:pPr>
+        <w:ind w:left="720"/>
+        <w:rPr>
+          <w:lang w:val="ru-RU"/>
+        </w:rPr>
+      </w:pPr>
+      <w:r>
+        <w:rPr>
+          <w:lang w:val="ru-RU"/>
+        </w:rPr>
+        <w:t>Возможные действия:</w:t>
+      </w:r>
+    </w:p>
+    <w:p>
+      <w:pPr>
+        <w:ind w:left="720"/>
+        <w:rPr>
+          <w:lang w:val="ru-RU"/>
+        </w:rPr>
+      </w:pPr>
+      <w:r>
+        <w:rPr>
+          <w:lang w:val="ru-RU"/>
+        </w:rPr>
+        <w:t>- д</w:t>
+      </w:r>
+      <w:r>
+        <w:rPr>
+          <w:lang w:val="ru-RU"/>
+        </w:rPr>
+        <w:t>обавление, удаление, редактирование информации о персонале</w:t>
+      </w:r>
+      <w:r>
+        <w:rPr>
+          <w:lang w:val="ru-RU"/>
+        </w:rPr>
+        <w:t>, их навыках и степени владения навыками.</w:t>
+      </w:r>
+    </w:p>
+    <w:p>
+      <w:pPr>
+        <w:ind w:left="720"/>
+        <w:rPr>
+          <w:lang w:val="ru-RU"/>
+        </w:rPr>
+      </w:pPr>
+      <w:r>
+        <w:rPr>
+          <w:lang w:val="ru-RU"/>
+        </w:rPr>
+        <w:t>- добавление, удаление, редактирование информации об имеющихся ресурсах, необходимых навыках для работы с ними</w:t>
+      </w:r>
+    </w:p>
+    <w:p>
+      <w:pPr>
+        <w:ind w:left="720"/>
+        <w:rPr>
+          <w:lang w:val="ru-RU"/>
+        </w:rPr>
+      </w:pPr>
+      <w:r>
+        <w:rPr>
+          <w:lang w:val="ru-RU"/>
+        </w:rPr>
+        <w:t>- генерация отчетов</w:t>
+      </w:r>
+      <w:bookmarkStart w:id="10" w:name="_Toc447960005"/>
+      <w:bookmarkStart w:id="11" w:name="_Toc452813581"/>
+      <w:bookmarkStart w:id="12" w:name="_Toc512930909"/>
+      <w:bookmarkStart w:id="13" w:name="_Toc436203381"/>
+    </w:p>
+    <w:p>
+      <w:pPr>
+        <w:ind w:left="720"/>
+        <w:rPr>
+          <w:lang w:val="ru-RU"/>
+        </w:rPr>
+      </w:pPr>
+      <w:r>
+        <w:rPr>
+          <w:lang w:val="ru-RU"/>
+        </w:rPr>
+        <w:t>- добавление, удаление, редактирование шаблонов для персонала и ресурсов</w:t>
+      </w:r>
+    </w:p>
+    <w:p>
+      <w:pPr>
+        <w:ind w:left="720"/>
+        <w:rPr>
+          <w:lang w:val="ru-RU"/>
+        </w:rPr>
+      </w:pPr>
+      <w:r>
+        <w:rPr>
+          <w:lang w:val="ru-RU"/>
+        </w:rPr>
+        <w:t>- сохранение текущего состояния решения задачи</w:t>
+      </w:r>
+    </w:p>
+    <w:p>
+      <w:pPr>
+        <w:ind w:left="720"/>
+        <w:rPr>
+          <w:lang w:val="ru-RU"/>
+        </w:rPr>
+      </w:pPr>
+      <w:r>
+        <w:rPr>
+          <w:lang w:val="ru-RU"/>
+        </w:rPr>
+        <w:t>- загрузка ранее сохраненного решения задачи</w:t>
+      </w:r>
+    </w:p>
+    <w:p>
+      <w:pPr>
+        <w:pStyle w:val="1"/>
+        <w:rPr>
+          <w:lang w:val="ru-RU"/>
+        </w:rPr>
+      </w:pPr>
+      <w:bookmarkStart w:id="14" w:name="_Toc381389145"/>
+      <w:bookmarkEnd w:id="10"/>
+      <w:bookmarkEnd w:id="11"/>
+      <w:bookmarkEnd w:id="12"/>
       <w:r>
         <w:rPr>
           <w:lang w:val="ru-RU"/>
         </w:rPr>
         <w:t>Варианты использования</w:t>
       </w:r>
-      <w:bookmarkEnd w:id="10"/>
+      <w:bookmarkEnd w:id="14"/>
     </w:p>
     <w:p>
       <w:pPr>
@@ -2183,7 +2786,7 @@
           <w:lang w:val="ru-RU"/>
         </w:rPr>
       </w:pPr>
-      <w:bookmarkStart w:id="11" w:name="_Toc381308867"/>
+      <w:bookmarkStart w:id="15" w:name="_Toc381389146"/>
       <w:r>
         <w:rPr>
           <w:lang w:val="ru-RU"/>
@@ -2196,7 +2799,7 @@
         </w:rPr>
         <w:t>/ресурса</w:t>
       </w:r>
-      <w:bookmarkEnd w:id="11"/>
+      <w:bookmarkEnd w:id="15"/>
     </w:p>
     <w:p>
       <w:pPr>
@@ -2416,6 +3019,7 @@
         <w:rPr>
           <w:lang w:val="ru-RU"/>
         </w:rPr>
+        <w:lastRenderedPageBreak/>
         <w:t>координатор проекта вводит необходимую для добавления персонала</w:t>
       </w:r>
       <w:r>
@@ -2546,7 +3150,6 @@
         <w:rPr>
           <w:lang w:val="ru-RU"/>
         </w:rPr>
-        <w:lastRenderedPageBreak/>
         <w:t>Альтернативный сценарий 2:</w:t>
       </w:r>
     </w:p>
@@ -2668,7 +3271,7 @@
           <w:lang w:val="ru-RU"/>
         </w:rPr>
       </w:pPr>
-      <w:bookmarkStart w:id="12" w:name="_Toc381308868"/>
+      <w:bookmarkStart w:id="16" w:name="_Toc381389147"/>
       <w:r>
         <w:rPr>
           <w:lang w:val="ru-RU"/>
@@ -2693,7 +3296,7 @@
         </w:rPr>
         <w:t>ресурса</w:t>
       </w:r>
-      <w:bookmarkEnd w:id="12"/>
+      <w:bookmarkEnd w:id="16"/>
     </w:p>
     <w:p>
       <w:pPr>
@@ -2970,7 +3573,7 @@
           <w:lang w:val="ru-RU"/>
         </w:rPr>
       </w:pPr>
-      <w:bookmarkStart w:id="13" w:name="_Toc381308869"/>
+      <w:bookmarkStart w:id="17" w:name="_Toc381389148"/>
       <w:r>
         <w:rPr>
           <w:lang w:val="ru-RU"/>
@@ -2989,7 +3592,7 @@
         </w:rPr>
         <w:t>ресурса/персонала</w:t>
       </w:r>
-      <w:bookmarkEnd w:id="13"/>
+      <w:bookmarkEnd w:id="17"/>
     </w:p>
     <w:p>
       <w:pPr>
@@ -3408,6 +4011,7 @@
         <w:rPr>
           <w:lang w:val="ru-RU"/>
         </w:rPr>
+        <w:lastRenderedPageBreak/>
         <w:t>Альтернативный сценарий:</w:t>
       </w:r>
     </w:p>
@@ -3491,12 +4095,11 @@
           <w:lang w:val="ru-RU"/>
         </w:rPr>
       </w:pPr>
-      <w:bookmarkStart w:id="14" w:name="_Toc381308870"/>
-      <w:r>
-        <w:rPr>
-          <w:lang w:val="ru-RU"/>
-        </w:rPr>
-        <w:lastRenderedPageBreak/>
+      <w:bookmarkStart w:id="18" w:name="_Toc381389149"/>
+      <w:r>
+        <w:rPr>
+          <w:lang w:val="ru-RU"/>
+        </w:rPr>
         <w:t xml:space="preserve">Удаление </w:t>
       </w:r>
       <w:r>
@@ -3520,7 +4123,7 @@
         </w:rPr>
         <w:t>персонала</w:t>
       </w:r>
-      <w:bookmarkEnd w:id="14"/>
+      <w:bookmarkEnd w:id="18"/>
     </w:p>
     <w:p>
       <w:pPr>
@@ -3890,14 +4493,14 @@
           <w:lang w:val="ru-RU"/>
         </w:rPr>
       </w:pPr>
-      <w:bookmarkStart w:id="15" w:name="_Toc381308871"/>
+      <w:bookmarkStart w:id="19" w:name="_Toc381389150"/>
       <w:r>
         <w:rPr>
           <w:lang w:val="ru-RU"/>
         </w:rPr>
         <w:t>Генерация отчета</w:t>
       </w:r>
-      <w:bookmarkEnd w:id="15"/>
+      <w:bookmarkEnd w:id="19"/>
       <w:r>
         <w:rPr>
           <w:lang w:val="ru-RU"/>
@@ -4231,14 +4834,14 @@
           <w:lang w:val="ru-RU"/>
         </w:rPr>
       </w:pPr>
-      <w:bookmarkStart w:id="16" w:name="_Toc381308872"/>
+      <w:bookmarkStart w:id="20" w:name="_Toc381389151"/>
       <w:r>
         <w:rPr>
           <w:lang w:val="ru-RU"/>
         </w:rPr>
         <w:t>Сохранение текущего состояния решения задачи</w:t>
       </w:r>
-      <w:bookmarkEnd w:id="16"/>
+      <w:bookmarkEnd w:id="20"/>
     </w:p>
     <w:p>
       <w:pPr>
@@ -4439,7 +5042,6 @@
         <w:rPr>
           <w:lang w:val="ru-RU"/>
         </w:rPr>
-        <w:lastRenderedPageBreak/>
         <w:t xml:space="preserve">координатор проекта </w:t>
       </w:r>
       <w:r>
@@ -4567,14 +5169,14 @@
           <w:lang w:val="ru-RU"/>
         </w:rPr>
       </w:pPr>
-      <w:bookmarkStart w:id="17" w:name="_Toc381308873"/>
+      <w:bookmarkStart w:id="21" w:name="_Toc381389152"/>
       <w:r>
         <w:rPr>
           <w:lang w:val="ru-RU"/>
         </w:rPr>
         <w:t>Загрузка ранее сохраненного решения задачи</w:t>
       </w:r>
-      <w:bookmarkEnd w:id="17"/>
+      <w:bookmarkEnd w:id="21"/>
     </w:p>
     <w:p>
       <w:pPr>
@@ -4997,8 +5599,8 @@
           <w:lang w:val="ru-RU"/>
         </w:rPr>
       </w:pPr>
-      <w:bookmarkStart w:id="18" w:name="_Toc381308874"/>
-      <w:bookmarkEnd w:id="9"/>
+      <w:bookmarkStart w:id="22" w:name="_Toc381389153"/>
+      <w:bookmarkEnd w:id="13"/>
       <w:r>
         <w:rPr>
           <w:lang w:val="ru-RU"/>
@@ -5006,7 +5608,7 @@
         <w:lastRenderedPageBreak/>
         <w:t>Диаграммы модели вариантов использования</w:t>
       </w:r>
-      <w:bookmarkEnd w:id="18"/>
+      <w:bookmarkEnd w:id="22"/>
     </w:p>
     <w:p>
       <w:pPr>

</xml_diff>